<commit_message>
Add CSS module and HTML source code for modules 2-3
Added '4. Modul 4 - CSS.docx' and updated module documents and exports. Introduced source code for modules 2 and 3, including biodata HTML files, images, and a Figma design for module 1. The HTML files provide personal biodata, technical skills, and, for module 3, a class schedule and contact form.
</commit_message>
<xml_diff>
--- a/2. Modul 2 - HTML.docx
+++ b/2. Modul 2 - HTML.docx
@@ -453,21 +453,7 @@
           <w:rStyle w:val="selected"/>
           <w:rFonts w:ascii="Calibri" w:hAnsi="Calibri" w:cs="Calibri"/>
         </w:rPr>
-        <w:t xml:space="preserve"> </w:t>
-      </w:r>
-      <w:r>
-        <w:rPr>
-          <w:rStyle w:val="selected"/>
-          <w:rFonts w:ascii="Calibri" w:hAnsi="Calibri" w:cs="Calibri"/>
-        </w:rPr>
-        <w:t>HyperText</w:t>
-      </w:r>
-      <w:r>
-        <w:rPr>
-          <w:rStyle w:val="selected"/>
-          <w:rFonts w:ascii="Calibri" w:hAnsi="Calibri" w:cs="Calibri"/>
-        </w:rPr>
-        <w:t xml:space="preserve"> merujuk pada teks yang tidak hanya linier, tetapi juga dapat terhubung ke teks lain melalui </w:t>
+        <w:t xml:space="preserve"> HyperText merujuk pada teks yang tidak hanya linier, tetapi juga dapat terhubung ke teks lain melalui </w:t>
       </w:r>
       <w:r>
         <w:rPr>
@@ -519,21 +505,7 @@
           <w:rStyle w:val="selected"/>
           <w:rFonts w:ascii="Calibri" w:hAnsi="Calibri" w:cs="Calibri"/>
         </w:rPr>
-        <w:t xml:space="preserve"> </w:t>
-      </w:r>
-      <w:r>
-        <w:rPr>
-          <w:rStyle w:val="selected"/>
-          <w:rFonts w:ascii="Calibri" w:hAnsi="Calibri" w:cs="Calibri"/>
-        </w:rPr>
-        <w:t>Markup</w:t>
-      </w:r>
-      <w:r>
-        <w:rPr>
-          <w:rStyle w:val="selected"/>
-          <w:rFonts w:ascii="Calibri" w:hAnsi="Calibri" w:cs="Calibri"/>
-        </w:rPr>
-        <w:t xml:space="preserve"> berarti HTML menggunakan "tanda" atau "penanda" khusus yang disebut tag untuk menginstruksikan peramban (</w:t>
+        <w:t xml:space="preserve"> Markup berarti HTML menggunakan "tanda" atau "penanda" khusus yang disebut tag untuk menginstruksikan peramban (</w:t>
       </w:r>
       <w:r>
         <w:rPr>
@@ -585,21 +557,7 @@
           <w:rStyle w:val="selected"/>
           <w:rFonts w:ascii="Calibri" w:hAnsi="Calibri" w:cs="Calibri"/>
         </w:rPr>
-        <w:t xml:space="preserve"> </w:t>
-      </w:r>
-      <w:r>
-        <w:rPr>
-          <w:rStyle w:val="selected"/>
-          <w:rFonts w:ascii="Calibri" w:hAnsi="Calibri" w:cs="Calibri"/>
-        </w:rPr>
-        <w:t>Language</w:t>
-      </w:r>
-      <w:r>
-        <w:rPr>
-          <w:rStyle w:val="selected"/>
-          <w:rFonts w:ascii="Calibri" w:hAnsi="Calibri" w:cs="Calibri"/>
-        </w:rPr>
-        <w:t xml:space="preserve"> adalah bahasa dengan aturan dan sintaksnya sendiri yang harus kita ikuti.</w:t>
+        <w:t xml:space="preserve"> Language adalah bahasa dengan aturan dan sintaksnya sendiri yang harus kita ikuti.</w:t>
       </w:r>
     </w:p>
     <w:p>
@@ -1221,13 +1179,7 @@
         <w:rPr>
           <w:rFonts w:ascii="Calibri" w:hAnsi="Calibri" w:cs="Calibri"/>
         </w:rPr>
-        <w:t xml:space="preserve">Setiap file HTML harus mengikuti struktur standar agar dapat dibaca dengan benar oleh </w:t>
-      </w:r>
-      <w:r>
-        <w:rPr>
-          <w:rFonts w:ascii="Calibri" w:hAnsi="Calibri" w:cs="Calibri"/>
-        </w:rPr>
-        <w:t>browser.</w:t>
+        <w:t>Setiap file HTML harus mengikuti struktur standar agar dapat dibaca dengan benar oleh browser.</w:t>
       </w:r>
     </w:p>
     <w:p>
@@ -2651,14 +2603,7 @@
           <w:rStyle w:val="selected"/>
           <w:rFonts w:ascii="Calibri" w:hAnsi="Calibri" w:cs="Calibri"/>
         </w:rPr>
-        <w:t>B</w:t>
-      </w:r>
-      <w:r>
-        <w:rPr>
-          <w:rStyle w:val="selected"/>
-          <w:rFonts w:ascii="Calibri" w:hAnsi="Calibri" w:cs="Calibri"/>
-        </w:rPr>
-        <w:t>uat folder</w:t>
+        <w:t>Buat folder</w:t>
       </w:r>
       <w:r>
         <w:rPr>
@@ -2676,9 +2621,28 @@
       <w:r>
         <w:rPr>
           <w:rStyle w:val="selected"/>
+        </w:rPr>
+        <w:t xml:space="preserve">, </w:t>
+      </w:r>
+      <w:r>
+        <w:rPr>
+          <w:rStyle w:val="selected"/>
+          <w:rFonts w:ascii="Calibri" w:hAnsi="Calibri" w:cs="Calibri"/>
+        </w:rPr>
+        <w:t>buat file</w:t>
+      </w:r>
+      <w:r>
+        <w:rPr>
+          <w:rStyle w:val="selected"/>
+        </w:rPr>
+        <w:t xml:space="preserve"> </w:t>
+      </w:r>
+      <w:r>
+        <w:rPr>
+          <w:rStyle w:val="selected"/>
           <w:rFonts w:ascii="Courier New" w:hAnsi="Courier New" w:cs="Courier New"/>
         </w:rPr>
-        <w:t>1</w:t>
+        <w:t>index.html</w:t>
       </w:r>
       <w:r>
         <w:rPr>
@@ -2691,47 +2655,7 @@
           <w:rStyle w:val="selected"/>
           <w:rFonts w:ascii="Calibri" w:hAnsi="Calibri" w:cs="Calibri"/>
         </w:rPr>
-        <w:t>buat file</w:t>
-      </w:r>
-      <w:r>
-        <w:rPr>
-          <w:rStyle w:val="selected"/>
-        </w:rPr>
-        <w:t xml:space="preserve"> </w:t>
-      </w:r>
-      <w:r>
-        <w:rPr>
-          <w:rStyle w:val="selected"/>
-          <w:rFonts w:ascii="Courier New" w:hAnsi="Courier New" w:cs="Courier New"/>
-        </w:rPr>
-        <w:t>index.html</w:t>
-      </w:r>
-      <w:r>
-        <w:rPr>
-          <w:rStyle w:val="selected"/>
-        </w:rPr>
-        <w:t xml:space="preserve">, </w:t>
-      </w:r>
-      <w:r>
-        <w:rPr>
-          <w:rStyle w:val="selected"/>
-          <w:rFonts w:ascii="Calibri" w:hAnsi="Calibri" w:cs="Calibri"/>
-        </w:rPr>
-        <w:t>dan isi dengan struktur dasar HTM</w:t>
-      </w:r>
-      <w:r>
-        <w:rPr>
-          <w:rStyle w:val="selected"/>
-          <w:rFonts w:ascii="Calibri" w:hAnsi="Calibri" w:cs="Calibri"/>
-        </w:rPr>
-        <w:t>L seperti berikut</w:t>
-      </w:r>
-      <w:r>
-        <w:rPr>
-          <w:rStyle w:val="selected"/>
-          <w:rFonts w:ascii="Calibri" w:hAnsi="Calibri" w:cs="Calibri"/>
-        </w:rPr>
-        <w:t>.</w:t>
+        <w:t>dan isi dengan struktur dasar HTML seperti berikut.</w:t>
       </w:r>
     </w:p>
     <w:p>
@@ -3532,25 +3456,7 @@
           <w:sz w:val="24"/>
           <w:szCs w:val="24"/>
         </w:rPr>
-        <w:t xml:space="preserve">Langkah </w:t>
-      </w:r>
-      <w:r>
-        <w:rPr>
-          <w:rStyle w:val="selected"/>
-          <w:rFonts w:ascii="Calibri" w:hAnsi="Calibri" w:cs="Calibri"/>
-          <w:sz w:val="24"/>
-          <w:szCs w:val="24"/>
-        </w:rPr>
-        <w:t>2</w:t>
-      </w:r>
-      <w:r>
-        <w:rPr>
-          <w:rStyle w:val="selected"/>
-          <w:rFonts w:ascii="Calibri" w:hAnsi="Calibri" w:cs="Calibri"/>
-          <w:sz w:val="24"/>
-          <w:szCs w:val="24"/>
-        </w:rPr>
-        <w:t>: Menambahkan Judul Utama dan Foto Profil</w:t>
+        <w:t>Langkah 2: Menambahkan Judul Utama dan Foto Profil</w:t>
       </w:r>
     </w:p>
     <w:p>
@@ -3591,21 +3497,7 @@
           <w:rStyle w:val="selected"/>
           <w:rFonts w:ascii="Calibri" w:hAnsi="Calibri" w:cs="Calibri"/>
         </w:rPr>
-        <w:t>tambahkan</w:t>
-      </w:r>
-      <w:r>
-        <w:rPr>
-          <w:rStyle w:val="selected"/>
-          <w:rFonts w:ascii="Calibri" w:hAnsi="Calibri" w:cs="Calibri"/>
-        </w:rPr>
-        <w:t xml:space="preserve"> kode berikut</w:t>
-      </w:r>
-      <w:r>
-        <w:rPr>
-          <w:rStyle w:val="selected"/>
-          <w:rFonts w:ascii="Calibri" w:hAnsi="Calibri" w:cs="Calibri"/>
-        </w:rPr>
-        <w:t xml:space="preserve"> </w:t>
+        <w:t xml:space="preserve">tambahkan kode berikut </w:t>
       </w:r>
     </w:p>
     <w:p>
@@ -3921,13 +3813,7 @@
         <w:rPr>
           <w:rStyle w:val="selected"/>
         </w:rPr>
-        <w:t>)</w:t>
-      </w:r>
-      <w:r>
-        <w:rPr>
-          <w:rStyle w:val="selected"/>
-        </w:rPr>
-        <w:t xml:space="preserve"> dan </w:t>
+        <w:t xml:space="preserve">) dan </w:t>
       </w:r>
       <w:r>
         <w:rPr>
@@ -3988,25 +3874,7 @@
           <w:sz w:val="24"/>
           <w:szCs w:val="24"/>
         </w:rPr>
-        <w:t xml:space="preserve">Langkah </w:t>
-      </w:r>
-      <w:r>
-        <w:rPr>
-          <w:rStyle w:val="selected"/>
-          <w:rFonts w:ascii="Calibri" w:hAnsi="Calibri" w:cs="Calibri"/>
-          <w:sz w:val="24"/>
-          <w:szCs w:val="24"/>
-        </w:rPr>
-        <w:t>3</w:t>
-      </w:r>
-      <w:r>
-        <w:rPr>
-          <w:rStyle w:val="selected"/>
-          <w:rFonts w:ascii="Calibri" w:hAnsi="Calibri" w:cs="Calibri"/>
-          <w:sz w:val="24"/>
-          <w:szCs w:val="24"/>
-        </w:rPr>
-        <w:t>: Menambahkan Deskripsi Diri dengan Pemformatan Teks</w:t>
+        <w:t>Langkah 3: Menambahkan Deskripsi Diri dengan Pemformatan Teks</w:t>
       </w:r>
     </w:p>
     <w:p>
@@ -6711,7 +6579,7 @@
           <w:sz w:val="21"/>
           <w:szCs w:val="21"/>
         </w:rPr>
-        <w:t>"[https://www.ums.ac.id](https://www.ums.ac.id)"</w:t>
+        <w:t>"https://www.ums.ac.id"</w:t>
       </w:r>
       <w:r>
         <w:rPr>
@@ -7432,14 +7300,7 @@
           <w:rStyle w:val="selected"/>
           <w:rFonts w:ascii="Calibri" w:hAnsi="Calibri" w:cs="Calibri"/>
         </w:rPr>
-        <w:t>yang telah Anda buat</w:t>
-      </w:r>
-      <w:r>
-        <w:rPr>
-          <w:rStyle w:val="selected"/>
-          <w:rFonts w:ascii="Calibri" w:hAnsi="Calibri" w:cs="Calibri"/>
-        </w:rPr>
-        <w:t xml:space="preserve"> :</w:t>
+        <w:t>yang telah Anda buat :</w:t>
       </w:r>
     </w:p>
     <w:p>
@@ -13883,11 +13744,8 @@
   <w:style w:type="character" w:default="1" w:styleId="DefaultParagraphFont">
     <w:name w:val="Default Paragraph Font"/>
     <w:uiPriority w:val="1"/>
+    <w:semiHidden/>
     <w:unhideWhenUsed/>
-    <w:rsid w:val="00EF00FF"/>
-    <w:rPr>
-      <w:rFonts w:asciiTheme="minorHAnsi" w:hAnsiTheme="minorHAnsi"/>
-    </w:rPr>
   </w:style>
   <w:style w:type="table" w:default="1" w:styleId="TableNormal">
     <w:name w:val="Normal Table"/>

</xml_diff>